<commit_message>
SPT-327: Set default date value to 9999-01-01 when not successfully parsed and update tests to include this case
</commit_message>
<xml_diff>
--- a/test/lawmaker/sdsi/test1.docx
+++ b/test/lawmaker/sdsi/test1.docx
@@ -1040,19 +1040,7 @@
         <w:rPr>
           <w:rStyle w:val="SigDate"/>
         </w:rPr>
-        <w:t>1</w:t>
-      </w:r>
-      <w:r>
-        <w:rPr>
-          <w:rStyle w:val="SigDate"/>
-        </w:rPr>
-        <w:t>st</w:t>
-      </w:r>
-      <w:r>
-        <w:rPr>
-          <w:rStyle w:val="SigDate"/>
-        </w:rPr>
-        <w:t xml:space="preserve"> October 2024</w:t>
+        <w:t>Date</w:t>
       </w:r>
     </w:p>
     <w:sectPr>

</xml_diff>